<commit_message>
Polishing: barra Arquitectura + registro público + UI clara
</commit_message>
<xml_diff>
--- a/Presentacion_documento_medio_curso.docx
+++ b/Presentacion_documento_medio_curso.docx
@@ -827,9 +827,9 @@
         <w:t>5</w:t>
       </w:r>
     </w:p>
-    <w:bookmarkStart w:id="1" w:name="_Toc199865332" w:displacedByCustomXml="next"/>
+    <w:bookmarkStart w:id="1" w:name="_Toc635372481" w:displacedByCustomXml="next"/>
     <w:bookmarkEnd w:id="1" w:displacedByCustomXml="next"/>
-    <w:bookmarkStart w:id="2" w:name="_Toc635372481" w:displacedByCustomXml="next"/>
+    <w:bookmarkStart w:id="2" w:name="_Toc199865332" w:displacedByCustomXml="next"/>
     <w:bookmarkEnd w:id="2" w:displacedByCustomXml="next"/>
     <w:sdt>
       <w:sdtPr>
@@ -3059,12 +3059,25 @@
         <w:t xml:space="preserve"> y es compatible con todos los principales proveedores de nube (AWS, Google Cloud, Azure), facilitando migraciones y despliegues en múltiples plataformas.</w:t>
       </w:r>
     </w:p>
+    <w:p/>
+    <w:p/>
+    <w:p>
+      <w:pPr>
+        <w:spacing w:line="259" w:lineRule="auto"/>
+        <w:ind w:firstLine="0"/>
+        <w:jc w:val="left"/>
+      </w:pPr>
+      <w:r>
+        <w:br w:type="page"/>
+      </w:r>
+    </w:p>
     <w:p>
       <w:pPr>
         <w:pStyle w:val="Ttulo1"/>
       </w:pPr>
       <w:bookmarkStart w:id="6" w:name="_Toc213282453"/>
       <w:r>
+        <w:lastRenderedPageBreak/>
         <w:t>REQUISITOS DEL SISTEMA</w:t>
       </w:r>
       <w:bookmarkEnd w:id="6"/>
@@ -3771,7 +3784,6 @@
           <w:szCs w:val="24"/>
           <w:lang w:val="es-PE"/>
         </w:rPr>
-        <w:lastRenderedPageBreak/>
         <w:t>RF-15.-</w:t>
       </w:r>
       <w:r>
@@ -4079,6 +4091,7 @@
           <w:szCs w:val="24"/>
           <w:lang w:val="es-PE"/>
         </w:rPr>
+        <w:lastRenderedPageBreak/>
         <w:t>RNF-02.-</w:t>
       </w:r>
       <w:r>
@@ -4862,7 +4875,6 @@
           <w:szCs w:val="24"/>
           <w:lang w:val="es-PE"/>
         </w:rPr>
-        <w:lastRenderedPageBreak/>
         <w:t>RNF-</w:t>
       </w:r>
       <w:r>
@@ -5479,6 +5491,7 @@
           <w:szCs w:val="24"/>
           <w:lang w:val="es-PE"/>
         </w:rPr>
+        <w:lastRenderedPageBreak/>
         <w:t>RNF-</w:t>
       </w:r>
       <w:r>
@@ -5747,7 +5760,6 @@
               <w:jc w:val="center"/>
             </w:pPr>
             <w:r>
-              <w:lastRenderedPageBreak/>
               <w:t>Orders Service</w:t>
             </w:r>
           </w:p>
@@ -5860,6 +5872,7 @@
         <w:rPr>
           <w:b/>
         </w:rPr>
+        <w:lastRenderedPageBreak/>
         <w:t>- Desacoplamiento</w:t>
       </w:r>
     </w:p>
@@ -6182,7 +6195,6 @@
           <w:szCs w:val="24"/>
           <w:lang w:val="es-PE"/>
         </w:rPr>
-        <w:lastRenderedPageBreak/>
         <w:t>Gestionar volúmenes para persistencia de datos</w:t>
       </w:r>
     </w:p>
@@ -6338,6 +6350,7 @@
     </w:p>
     <w:p>
       <w:r>
+        <w:lastRenderedPageBreak/>
         <w:t>El servicio de órdenes realiza llamadas HTTP síncronas a los servicios de usuarios y productos para validar información antes de crear una orden. Esto representa un patrón común en microservicios donde se requiere consistencia inmediata.</w:t>
       </w:r>
     </w:p>
@@ -6475,7 +6488,6 @@
               <w:jc w:val="center"/>
             </w:pPr>
             <w:r>
-              <w:lastRenderedPageBreak/>
               <w:t>Tecnología Heterogénea</w:t>
             </w:r>
           </w:p>
@@ -6570,6 +6582,749 @@
       </w:tr>
     </w:tbl>
     <w:p/>
+    <w:tbl>
+      <w:tblPr>
+        <w:tblStyle w:val="Tablaconcuadrcula"/>
+        <w:tblW w:w="0" w:type="auto"/>
+        <w:tblInd w:w="0" w:type="dxa"/>
+        <w:tblLook w:val="04A0" w:firstRow="1" w:lastRow="0" w:firstColumn="1" w:lastColumn="0" w:noHBand="0" w:noVBand="1"/>
+      </w:tblPr>
+      <w:tblGrid>
+        <w:gridCol w:w="2263"/>
+        <w:gridCol w:w="3970"/>
+        <w:gridCol w:w="3117"/>
+      </w:tblGrid>
+      <w:tr>
+        <w:tc>
+          <w:tcPr>
+            <w:tcW w:w="2263" w:type="dxa"/>
+            <w:vAlign w:val="center"/>
+          </w:tcPr>
+          <w:p>
+            <w:pPr>
+              <w:ind w:firstLine="0"/>
+            </w:pPr>
+            <w:r>
+              <w:rPr>
+                <w:rStyle w:val="Textoennegrita"/>
+                <w:rFonts w:ascii="Arial" w:hAnsi="Arial" w:cs="Arial"/>
+                <w:bdr w:val="none" w:sz="0" w:space="0" w:color="auto" w:frame="1"/>
+              </w:rPr>
+              <w:lastRenderedPageBreak/>
+              <w:t>Requisito No Funcional (</w:t>
+            </w:r>
+            <w:proofErr w:type="spellStart"/>
+            <w:r>
+              <w:rPr>
+                <w:rStyle w:val="Textoennegrita"/>
+                <w:rFonts w:ascii="Arial" w:hAnsi="Arial" w:cs="Arial"/>
+                <w:bdr w:val="none" w:sz="0" w:space="0" w:color="auto" w:frame="1"/>
+              </w:rPr>
+              <w:t>RNF</w:t>
+            </w:r>
+            <w:proofErr w:type="spellEnd"/>
+            <w:r>
+              <w:rPr>
+                <w:rStyle w:val="Textoennegrita"/>
+                <w:rFonts w:ascii="Arial" w:hAnsi="Arial" w:cs="Arial"/>
+                <w:bdr w:val="none" w:sz="0" w:space="0" w:color="auto" w:frame="1"/>
+              </w:rPr>
+              <w:t>)</w:t>
+            </w:r>
+          </w:p>
+        </w:tc>
+        <w:tc>
+          <w:tcPr>
+            <w:tcW w:w="3970" w:type="dxa"/>
+            <w:vAlign w:val="center"/>
+          </w:tcPr>
+          <w:p>
+            <w:pPr>
+              <w:ind w:firstLine="0"/>
+            </w:pPr>
+            <w:r>
+              <w:rPr>
+                <w:rStyle w:val="Textoennegrita"/>
+                <w:rFonts w:ascii="Arial" w:hAnsi="Arial" w:cs="Arial"/>
+                <w:bdr w:val="none" w:sz="0" w:space="0" w:color="auto" w:frame="1"/>
+              </w:rPr>
+              <w:t>Problema que Resuelve</w:t>
+            </w:r>
+          </w:p>
+        </w:tc>
+        <w:tc>
+          <w:tcPr>
+            <w:tcW w:w="3117" w:type="dxa"/>
+            <w:vAlign w:val="center"/>
+          </w:tcPr>
+          <w:p>
+            <w:pPr>
+              <w:ind w:firstLine="0"/>
+            </w:pPr>
+            <w:r>
+              <w:rPr>
+                <w:rStyle w:val="Textoennegrita"/>
+                <w:rFonts w:ascii="Arial" w:hAnsi="Arial" w:cs="Arial"/>
+                <w:bdr w:val="none" w:sz="0" w:space="0" w:color="auto" w:frame="1"/>
+              </w:rPr>
+              <w:t>Solución y Justificación Técnica</w:t>
+            </w:r>
+          </w:p>
+        </w:tc>
+      </w:tr>
+      <w:tr>
+        <w:tc>
+          <w:tcPr>
+            <w:tcW w:w="2263" w:type="dxa"/>
+            <w:vAlign w:val="center"/>
+          </w:tcPr>
+          <w:p>
+            <w:pPr>
+              <w:pStyle w:val="NormalWeb"/>
+              <w:spacing w:before="0" w:beforeAutospacing="0" w:after="0" w:afterAutospacing="0" w:line="480" w:lineRule="auto"/>
+              <w:rPr>
+                <w:rFonts w:ascii="Arial" w:hAnsi="Arial" w:cs="Arial"/>
+                <w:color w:val="1F1F1F"/>
+              </w:rPr>
+            </w:pPr>
+            <w:r>
+              <w:rPr>
+                <w:rStyle w:val="citation-183"/>
+                <w:rFonts w:ascii="Arial" w:hAnsi="Arial" w:cs="Arial"/>
+                <w:color w:val="1F1F1F"/>
+                <w:bdr w:val="none" w:sz="0" w:space="0" w:color="auto" w:frame="1"/>
+              </w:rPr>
+              <w:t>RNF-04: Escalabilidad Horizontal</w:t>
+            </w:r>
+          </w:p>
+          <w:p>
+            <w:pPr>
+              <w:rPr>
+                <w:rFonts w:ascii="Arial" w:hAnsi="Arial" w:cs="Arial"/>
+                <w:color w:val="1F1F1F"/>
+              </w:rPr>
+            </w:pPr>
+            <w:r>
+              <w:rPr>
+                <w:rFonts w:ascii="Arial" w:hAnsi="Arial" w:cs="Arial"/>
+                <w:color w:val="1F1F1F"/>
+              </w:rPr>
+              <w:br/>
+            </w:r>
+          </w:p>
+          <w:p>
+            <w:pPr>
+              <w:ind w:firstLine="0"/>
+            </w:pPr>
+            <w:r>
+              <w:rPr>
+                <w:rStyle w:val="citation-183"/>
+                <w:rFonts w:ascii="Arial" w:hAnsi="Arial" w:cs="Arial"/>
+                <w:color w:val="1F1F1F"/>
+                <w:bdr w:val="none" w:sz="0" w:space="0" w:color="auto" w:frame="1"/>
+              </w:rPr>
+              <w:t>Los servicios deben poder escalar mediante réplicas de contenedores</w:t>
+            </w:r>
+            <w:r>
+              <w:rPr>
+                <w:rStyle w:val="citation-183"/>
+                <w:rFonts w:ascii="Arial" w:hAnsi="Arial" w:cs="Arial"/>
+                <w:color w:val="444746"/>
+                <w:bdr w:val="none" w:sz="0" w:space="0" w:color="auto" w:frame="1"/>
+                <w:vertAlign w:val="superscript"/>
+              </w:rPr>
+              <w:t>1</w:t>
+            </w:r>
+            <w:r>
+              <w:rPr>
+                <w:rFonts w:ascii="Arial" w:hAnsi="Arial" w:cs="Arial"/>
+                <w:color w:val="1F1F1F"/>
+                <w:bdr w:val="none" w:sz="0" w:space="0" w:color="auto" w:frame="1"/>
+              </w:rPr>
+              <w:t>.</w:t>
+            </w:r>
+          </w:p>
+        </w:tc>
+        <w:tc>
+          <w:tcPr>
+            <w:tcW w:w="3970" w:type="dxa"/>
+            <w:vAlign w:val="center"/>
+          </w:tcPr>
+          <w:p>
+            <w:pPr>
+              <w:ind w:firstLine="0"/>
+            </w:pPr>
+            <w:r>
+              <w:rPr>
+                <w:rFonts w:ascii="Arial" w:hAnsi="Arial" w:cs="Arial"/>
+                <w:color w:val="1F1F1F"/>
+                <w:bdr w:val="none" w:sz="0" w:space="0" w:color="auto" w:frame="1"/>
+              </w:rPr>
+              <w:t>En un monolito, escalar implica duplicar toda la aplicación, desperdiciando recursos si solo un módulo tiene alta demanda.</w:t>
+            </w:r>
+          </w:p>
+        </w:tc>
+        <w:tc>
+          <w:tcPr>
+            <w:tcW w:w="3117" w:type="dxa"/>
+            <w:vAlign w:val="center"/>
+          </w:tcPr>
+          <w:p>
+            <w:pPr>
+              <w:ind w:firstLine="0"/>
+            </w:pPr>
+            <w:r>
+              <w:rPr>
+                <w:rFonts w:ascii="Arial" w:hAnsi="Arial" w:cs="Arial"/>
+                <w:color w:val="1F1F1F"/>
+                <w:bdr w:val="none" w:sz="0" w:space="0" w:color="auto" w:frame="1"/>
+              </w:rPr>
+              <w:t xml:space="preserve">Microservicios: Permite escalar de forma granular. </w:t>
+            </w:r>
+            <w:r>
+              <w:rPr>
+                <w:rStyle w:val="citation-182"/>
+                <w:rFonts w:ascii="Arial" w:hAnsi="Arial" w:cs="Arial"/>
+                <w:color w:val="1F1F1F"/>
+                <w:bdr w:val="none" w:sz="0" w:space="0" w:color="auto" w:frame="1"/>
+              </w:rPr>
+              <w:t xml:space="preserve">Si el módulo de </w:t>
+            </w:r>
+            <w:r>
+              <w:rPr>
+                <w:rStyle w:val="citation-182"/>
+                <w:rFonts w:ascii="Arial" w:hAnsi="Arial" w:cs="Arial"/>
+                <w:i/>
+                <w:iCs/>
+                <w:color w:val="1F1F1F"/>
+                <w:bdr w:val="none" w:sz="0" w:space="0" w:color="auto" w:frame="1"/>
+              </w:rPr>
+              <w:t>Productos</w:t>
+            </w:r>
+            <w:r>
+              <w:rPr>
+                <w:rStyle w:val="citation-182"/>
+                <w:rFonts w:ascii="Arial" w:hAnsi="Arial" w:cs="Arial"/>
+                <w:color w:val="1F1F1F"/>
+                <w:bdr w:val="none" w:sz="0" w:space="0" w:color="auto" w:frame="1"/>
+              </w:rPr>
+              <w:t xml:space="preserve"> recibe mucho tráfico, solo aumentamos las réplicas de ese contenedor sin afectar a Usuarios u Órdenes</w:t>
+            </w:r>
+            <w:r>
+              <w:rPr>
+                <w:rStyle w:val="citation-182"/>
+                <w:rFonts w:ascii="Arial" w:hAnsi="Arial" w:cs="Arial"/>
+                <w:color w:val="444746"/>
+                <w:bdr w:val="none" w:sz="0" w:space="0" w:color="auto" w:frame="1"/>
+                <w:vertAlign w:val="superscript"/>
+              </w:rPr>
+              <w:t>222</w:t>
+            </w:r>
+            <w:r>
+              <w:rPr>
+                <w:rFonts w:ascii="Arial" w:hAnsi="Arial" w:cs="Arial"/>
+                <w:color w:val="1F1F1F"/>
+                <w:bdr w:val="none" w:sz="0" w:space="0" w:color="auto" w:frame="1"/>
+              </w:rPr>
+              <w:t>.</w:t>
+            </w:r>
+          </w:p>
+        </w:tc>
+      </w:tr>
+      <w:tr>
+        <w:tc>
+          <w:tcPr>
+            <w:tcW w:w="2263" w:type="dxa"/>
+            <w:vAlign w:val="center"/>
+          </w:tcPr>
+          <w:p>
+            <w:pPr>
+              <w:pStyle w:val="NormalWeb"/>
+              <w:spacing w:before="0" w:beforeAutospacing="0" w:after="0" w:afterAutospacing="0" w:line="480" w:lineRule="auto"/>
+              <w:rPr>
+                <w:rFonts w:ascii="Arial" w:hAnsi="Arial" w:cs="Arial"/>
+                <w:color w:val="1F1F1F"/>
+              </w:rPr>
+            </w:pPr>
+            <w:r>
+              <w:rPr>
+                <w:rStyle w:val="citation-181"/>
+                <w:rFonts w:ascii="Arial" w:hAnsi="Arial" w:cs="Arial"/>
+                <w:color w:val="1F1F1F"/>
+                <w:bdr w:val="none" w:sz="0" w:space="0" w:color="auto" w:frame="1"/>
+              </w:rPr>
+              <w:t>RNF-17: Portabilidad</w:t>
+            </w:r>
+          </w:p>
+          <w:p>
+            <w:pPr>
+              <w:rPr>
+                <w:rFonts w:ascii="Arial" w:hAnsi="Arial" w:cs="Arial"/>
+                <w:color w:val="1F1F1F"/>
+              </w:rPr>
+            </w:pPr>
+            <w:r>
+              <w:rPr>
+                <w:rFonts w:ascii="Arial" w:hAnsi="Arial" w:cs="Arial"/>
+                <w:color w:val="1F1F1F"/>
+              </w:rPr>
+              <w:br/>
+            </w:r>
+          </w:p>
+          <w:p>
+            <w:pPr>
+              <w:ind w:firstLine="0"/>
+            </w:pPr>
+            <w:r>
+              <w:rPr>
+                <w:rStyle w:val="citation-181"/>
+                <w:rFonts w:ascii="Arial" w:hAnsi="Arial" w:cs="Arial"/>
+                <w:color w:val="1F1F1F"/>
+                <w:bdr w:val="none" w:sz="0" w:space="0" w:color="auto" w:frame="1"/>
+              </w:rPr>
+              <w:t>El sistema debe ejecutarse en cualquier plataforma que soporte Docker</w:t>
+            </w:r>
+            <w:r>
+              <w:rPr>
+                <w:rStyle w:val="citation-181"/>
+                <w:rFonts w:ascii="Arial" w:hAnsi="Arial" w:cs="Arial"/>
+                <w:color w:val="444746"/>
+                <w:bdr w:val="none" w:sz="0" w:space="0" w:color="auto" w:frame="1"/>
+                <w:vertAlign w:val="superscript"/>
+              </w:rPr>
+              <w:t>3</w:t>
+            </w:r>
+            <w:r>
+              <w:rPr>
+                <w:rFonts w:ascii="Arial" w:hAnsi="Arial" w:cs="Arial"/>
+                <w:color w:val="1F1F1F"/>
+                <w:bdr w:val="none" w:sz="0" w:space="0" w:color="auto" w:frame="1"/>
+              </w:rPr>
+              <w:t>.</w:t>
+            </w:r>
+          </w:p>
+        </w:tc>
+        <w:tc>
+          <w:tcPr>
+            <w:tcW w:w="3970" w:type="dxa"/>
+            <w:vAlign w:val="center"/>
+          </w:tcPr>
+          <w:p>
+            <w:pPr>
+              <w:ind w:firstLine="0"/>
+            </w:pPr>
+            <w:r>
+              <w:rPr>
+                <w:rFonts w:ascii="Arial" w:hAnsi="Arial" w:cs="Arial"/>
+                <w:color w:val="1F1F1F"/>
+                <w:bdr w:val="none" w:sz="0" w:space="0" w:color="auto" w:frame="1"/>
+              </w:rPr>
+              <w:t>Discrepancias entre el entorno de desarrollo (Windows/Mac) y producción (Linux), causando el error "funciona en mi máquina".</w:t>
+            </w:r>
+          </w:p>
+        </w:tc>
+        <w:tc>
+          <w:tcPr>
+            <w:tcW w:w="3117" w:type="dxa"/>
+            <w:vAlign w:val="center"/>
+          </w:tcPr>
+          <w:p>
+            <w:pPr>
+              <w:ind w:firstLine="0"/>
+            </w:pPr>
+            <w:r>
+              <w:rPr>
+                <w:rStyle w:val="citation-180"/>
+                <w:rFonts w:ascii="Arial" w:hAnsi="Arial" w:cs="Arial"/>
+                <w:color w:val="1F1F1F"/>
+                <w:bdr w:val="none" w:sz="0" w:space="0" w:color="auto" w:frame="1"/>
+              </w:rPr>
+              <w:t>Contenedores Docker: Encapsulan la aplicación con todas sus dependencias (Node.js, librerías), garantizando una ejecución consistente en cualquier entorno</w:t>
+            </w:r>
+            <w:r>
+              <w:rPr>
+                <w:rStyle w:val="citation-180"/>
+                <w:rFonts w:ascii="Arial" w:hAnsi="Arial" w:cs="Arial"/>
+                <w:color w:val="444746"/>
+                <w:bdr w:val="none" w:sz="0" w:space="0" w:color="auto" w:frame="1"/>
+                <w:vertAlign w:val="superscript"/>
+              </w:rPr>
+              <w:t>4</w:t>
+            </w:r>
+            <w:r>
+              <w:rPr>
+                <w:rFonts w:ascii="Arial" w:hAnsi="Arial" w:cs="Arial"/>
+                <w:color w:val="1F1F1F"/>
+                <w:bdr w:val="none" w:sz="0" w:space="0" w:color="auto" w:frame="1"/>
+              </w:rPr>
+              <w:t>.</w:t>
+            </w:r>
+          </w:p>
+        </w:tc>
+      </w:tr>
+      <w:tr>
+        <w:tc>
+          <w:tcPr>
+            <w:tcW w:w="2263" w:type="dxa"/>
+            <w:vAlign w:val="center"/>
+          </w:tcPr>
+          <w:p>
+            <w:pPr>
+              <w:pStyle w:val="NormalWeb"/>
+              <w:spacing w:before="0" w:beforeAutospacing="0" w:after="0" w:afterAutospacing="0" w:line="480" w:lineRule="auto"/>
+              <w:rPr>
+                <w:rFonts w:ascii="Arial" w:hAnsi="Arial" w:cs="Arial"/>
+                <w:color w:val="1F1F1F"/>
+              </w:rPr>
+            </w:pPr>
+            <w:r>
+              <w:rPr>
+                <w:rStyle w:val="citation-179"/>
+                <w:rFonts w:ascii="Arial" w:hAnsi="Arial" w:cs="Arial"/>
+                <w:color w:val="1F1F1F"/>
+                <w:bdr w:val="none" w:sz="0" w:space="0" w:color="auto" w:frame="1"/>
+              </w:rPr>
+              <w:lastRenderedPageBreak/>
+              <w:t>RNF-08: Recuperación ante Fallos</w:t>
+            </w:r>
+          </w:p>
+          <w:p>
+            <w:pPr>
+              <w:rPr>
+                <w:rFonts w:ascii="Arial" w:hAnsi="Arial" w:cs="Arial"/>
+                <w:color w:val="1F1F1F"/>
+              </w:rPr>
+            </w:pPr>
+            <w:r>
+              <w:rPr>
+                <w:rFonts w:ascii="Arial" w:hAnsi="Arial" w:cs="Arial"/>
+                <w:color w:val="1F1F1F"/>
+              </w:rPr>
+              <w:br/>
+            </w:r>
+          </w:p>
+          <w:p>
+            <w:pPr>
+              <w:ind w:firstLine="0"/>
+            </w:pPr>
+            <w:r>
+              <w:rPr>
+                <w:rStyle w:val="citation-179"/>
+                <w:rFonts w:ascii="Arial" w:hAnsi="Arial" w:cs="Arial"/>
+                <w:color w:val="1F1F1F"/>
+                <w:bdr w:val="none" w:sz="0" w:space="0" w:color="auto" w:frame="1"/>
+              </w:rPr>
+              <w:t>Los contenedores deben reiniciarse automáticamente en caso de fallo</w:t>
+            </w:r>
+            <w:r>
+              <w:rPr>
+                <w:rStyle w:val="citation-179"/>
+                <w:rFonts w:ascii="Arial" w:hAnsi="Arial" w:cs="Arial"/>
+                <w:color w:val="444746"/>
+                <w:bdr w:val="none" w:sz="0" w:space="0" w:color="auto" w:frame="1"/>
+                <w:vertAlign w:val="superscript"/>
+              </w:rPr>
+              <w:t>5</w:t>
+            </w:r>
+            <w:r>
+              <w:rPr>
+                <w:rFonts w:ascii="Arial" w:hAnsi="Arial" w:cs="Arial"/>
+                <w:color w:val="1F1F1F"/>
+                <w:bdr w:val="none" w:sz="0" w:space="0" w:color="auto" w:frame="1"/>
+              </w:rPr>
+              <w:t>.</w:t>
+            </w:r>
+          </w:p>
+        </w:tc>
+        <w:tc>
+          <w:tcPr>
+            <w:tcW w:w="3970" w:type="dxa"/>
+            <w:vAlign w:val="center"/>
+          </w:tcPr>
+          <w:p>
+            <w:pPr>
+              <w:ind w:firstLine="0"/>
+            </w:pPr>
+            <w:r>
+              <w:rPr>
+                <w:rFonts w:ascii="Arial" w:hAnsi="Arial" w:cs="Arial"/>
+                <w:color w:val="1F1F1F"/>
+                <w:bdr w:val="none" w:sz="0" w:space="0" w:color="auto" w:frame="1"/>
+              </w:rPr>
+              <w:t>Una excepción no controlada en un módulo crítico podría detener todo el sistema e-</w:t>
+            </w:r>
+            <w:proofErr w:type="spellStart"/>
+            <w:r>
+              <w:rPr>
+                <w:rFonts w:ascii="Arial" w:hAnsi="Arial" w:cs="Arial"/>
+                <w:color w:val="1F1F1F"/>
+                <w:bdr w:val="none" w:sz="0" w:space="0" w:color="auto" w:frame="1"/>
+              </w:rPr>
+              <w:t>commerce</w:t>
+            </w:r>
+            <w:proofErr w:type="spellEnd"/>
+            <w:r>
+              <w:rPr>
+                <w:rFonts w:ascii="Arial" w:hAnsi="Arial" w:cs="Arial"/>
+                <w:color w:val="1F1F1F"/>
+                <w:bdr w:val="none" w:sz="0" w:space="0" w:color="auto" w:frame="1"/>
+              </w:rPr>
+              <w:t>.</w:t>
+            </w:r>
+          </w:p>
+        </w:tc>
+        <w:tc>
+          <w:tcPr>
+            <w:tcW w:w="3117" w:type="dxa"/>
+            <w:vAlign w:val="center"/>
+          </w:tcPr>
+          <w:p>
+            <w:pPr>
+              <w:ind w:firstLine="0"/>
+            </w:pPr>
+            <w:r>
+              <w:rPr>
+                <w:rFonts w:ascii="Arial" w:hAnsi="Arial" w:cs="Arial"/>
+                <w:color w:val="1F1F1F"/>
+                <w:bdr w:val="none" w:sz="0" w:space="0" w:color="auto" w:frame="1"/>
+              </w:rPr>
+              <w:t xml:space="preserve">Orquestación (Docker </w:t>
+            </w:r>
+            <w:proofErr w:type="spellStart"/>
+            <w:r>
+              <w:rPr>
+                <w:rFonts w:ascii="Arial" w:hAnsi="Arial" w:cs="Arial"/>
+                <w:color w:val="1F1F1F"/>
+                <w:bdr w:val="none" w:sz="0" w:space="0" w:color="auto" w:frame="1"/>
+              </w:rPr>
+              <w:t>Compose</w:t>
+            </w:r>
+            <w:proofErr w:type="spellEnd"/>
+            <w:r>
+              <w:rPr>
+                <w:rFonts w:ascii="Arial" w:hAnsi="Arial" w:cs="Arial"/>
+                <w:color w:val="1F1F1F"/>
+                <w:bdr w:val="none" w:sz="0" w:space="0" w:color="auto" w:frame="1"/>
+              </w:rPr>
+              <w:t xml:space="preserve">): Aislamiento de fallos. Si el servicio de </w:t>
+            </w:r>
+            <w:r>
+              <w:rPr>
+                <w:rFonts w:ascii="Arial" w:hAnsi="Arial" w:cs="Arial"/>
+                <w:i/>
+                <w:iCs/>
+                <w:color w:val="1F1F1F"/>
+                <w:bdr w:val="none" w:sz="0" w:space="0" w:color="auto" w:frame="1"/>
+              </w:rPr>
+              <w:t>Órdenes</w:t>
+            </w:r>
+            <w:r>
+              <w:rPr>
+                <w:rFonts w:ascii="Arial" w:hAnsi="Arial" w:cs="Arial"/>
+                <w:color w:val="1F1F1F"/>
+                <w:bdr w:val="none" w:sz="0" w:space="0" w:color="auto" w:frame="1"/>
+              </w:rPr>
+              <w:t xml:space="preserve"> cae, </w:t>
+            </w:r>
+            <w:r>
+              <w:rPr>
+                <w:rFonts w:ascii="Arial" w:hAnsi="Arial" w:cs="Arial"/>
+                <w:i/>
+                <w:iCs/>
+                <w:color w:val="1F1F1F"/>
+                <w:bdr w:val="none" w:sz="0" w:space="0" w:color="auto" w:frame="1"/>
+              </w:rPr>
+              <w:t>Usuarios</w:t>
+            </w:r>
+            <w:r>
+              <w:rPr>
+                <w:rFonts w:ascii="Arial" w:hAnsi="Arial" w:cs="Arial"/>
+                <w:color w:val="1F1F1F"/>
+                <w:bdr w:val="none" w:sz="0" w:space="0" w:color="auto" w:frame="1"/>
+              </w:rPr>
+              <w:t xml:space="preserve"> y </w:t>
+            </w:r>
+            <w:r>
+              <w:rPr>
+                <w:rFonts w:ascii="Arial" w:hAnsi="Arial" w:cs="Arial"/>
+                <w:i/>
+                <w:iCs/>
+                <w:color w:val="1F1F1F"/>
+                <w:bdr w:val="none" w:sz="0" w:space="0" w:color="auto" w:frame="1"/>
+              </w:rPr>
+              <w:t>Productos</w:t>
+            </w:r>
+            <w:r>
+              <w:rPr>
+                <w:rFonts w:ascii="Arial" w:hAnsi="Arial" w:cs="Arial"/>
+                <w:color w:val="1F1F1F"/>
+                <w:bdr w:val="none" w:sz="0" w:space="0" w:color="auto" w:frame="1"/>
+              </w:rPr>
+              <w:t xml:space="preserve"> siguen operando. </w:t>
+            </w:r>
+            <w:r>
+              <w:rPr>
+                <w:rStyle w:val="citation-178"/>
+                <w:rFonts w:ascii="Arial" w:hAnsi="Arial" w:cs="Arial"/>
+                <w:color w:val="1F1F1F"/>
+                <w:bdr w:val="none" w:sz="0" w:space="0" w:color="auto" w:frame="1"/>
+              </w:rPr>
+              <w:t>Docker intenta reiniciar el servicio caído automáticamente</w:t>
+            </w:r>
+            <w:r>
+              <w:rPr>
+                <w:rStyle w:val="citation-178"/>
+                <w:rFonts w:ascii="Arial" w:hAnsi="Arial" w:cs="Arial"/>
+                <w:color w:val="444746"/>
+                <w:bdr w:val="none" w:sz="0" w:space="0" w:color="auto" w:frame="1"/>
+                <w:vertAlign w:val="superscript"/>
+              </w:rPr>
+              <w:t>6</w:t>
+            </w:r>
+            <w:r>
+              <w:rPr>
+                <w:rFonts w:ascii="Arial" w:hAnsi="Arial" w:cs="Arial"/>
+                <w:color w:val="1F1F1F"/>
+                <w:bdr w:val="none" w:sz="0" w:space="0" w:color="auto" w:frame="1"/>
+              </w:rPr>
+              <w:t>.</w:t>
+            </w:r>
+          </w:p>
+        </w:tc>
+      </w:tr>
+      <w:tr>
+        <w:tc>
+          <w:tcPr>
+            <w:tcW w:w="2263" w:type="dxa"/>
+            <w:vAlign w:val="center"/>
+          </w:tcPr>
+          <w:p>
+            <w:pPr>
+              <w:pStyle w:val="NormalWeb"/>
+              <w:spacing w:before="0" w:beforeAutospacing="0" w:after="0" w:afterAutospacing="0" w:line="480" w:lineRule="auto"/>
+              <w:rPr>
+                <w:rFonts w:ascii="Arial" w:hAnsi="Arial" w:cs="Arial"/>
+                <w:color w:val="1F1F1F"/>
+              </w:rPr>
+            </w:pPr>
+            <w:r>
+              <w:rPr>
+                <w:rStyle w:val="citation-177"/>
+                <w:rFonts w:ascii="Arial" w:hAnsi="Arial" w:cs="Arial"/>
+                <w:color w:val="1F1F1F"/>
+                <w:bdr w:val="none" w:sz="0" w:space="0" w:color="auto" w:frame="1"/>
+              </w:rPr>
+              <w:t>RNF-11: Independencia de Desarrollo</w:t>
+            </w:r>
+          </w:p>
+          <w:p>
+            <w:pPr>
+              <w:rPr>
+                <w:rFonts w:ascii="Arial" w:hAnsi="Arial" w:cs="Arial"/>
+                <w:color w:val="1F1F1F"/>
+              </w:rPr>
+            </w:pPr>
+            <w:r>
+              <w:rPr>
+                <w:rFonts w:ascii="Arial" w:hAnsi="Arial" w:cs="Arial"/>
+                <w:color w:val="1F1F1F"/>
+              </w:rPr>
+              <w:br/>
+            </w:r>
+          </w:p>
+          <w:p>
+            <w:pPr>
+              <w:ind w:firstLine="0"/>
+            </w:pPr>
+            <w:r>
+              <w:rPr>
+                <w:rStyle w:val="citation-177"/>
+                <w:rFonts w:ascii="Arial" w:hAnsi="Arial" w:cs="Arial"/>
+                <w:color w:val="1F1F1F"/>
+                <w:bdr w:val="none" w:sz="0" w:space="0" w:color="auto" w:frame="1"/>
+              </w:rPr>
+              <w:t>Cada microservicio debe tener su propio repositorio</w:t>
+            </w:r>
+            <w:r>
+              <w:rPr>
+                <w:rStyle w:val="citation-177"/>
+                <w:rFonts w:ascii="Arial" w:hAnsi="Arial" w:cs="Arial"/>
+                <w:color w:val="444746"/>
+                <w:bdr w:val="none" w:sz="0" w:space="0" w:color="auto" w:frame="1"/>
+                <w:vertAlign w:val="superscript"/>
+              </w:rPr>
+              <w:t>7</w:t>
+            </w:r>
+            <w:r>
+              <w:rPr>
+                <w:rFonts w:ascii="Arial" w:hAnsi="Arial" w:cs="Arial"/>
+                <w:color w:val="1F1F1F"/>
+                <w:bdr w:val="none" w:sz="0" w:space="0" w:color="auto" w:frame="1"/>
+              </w:rPr>
+              <w:t>.</w:t>
+            </w:r>
+          </w:p>
+        </w:tc>
+        <w:tc>
+          <w:tcPr>
+            <w:tcW w:w="3970" w:type="dxa"/>
+            <w:vAlign w:val="center"/>
+          </w:tcPr>
+          <w:p>
+            <w:pPr>
+              <w:ind w:firstLine="0"/>
+            </w:pPr>
+            <w:r>
+              <w:rPr>
+                <w:rFonts w:ascii="Arial" w:hAnsi="Arial" w:cs="Arial"/>
+                <w:color w:val="1F1F1F"/>
+                <w:bdr w:val="none" w:sz="0" w:space="0" w:color="auto" w:frame="1"/>
+              </w:rPr>
+              <w:t>Bloqueos entre desarrolladores al trabajar sobre una misma base de código gigante (Monolito).</w:t>
+            </w:r>
+          </w:p>
+        </w:tc>
+        <w:tc>
+          <w:tcPr>
+            <w:tcW w:w="3117" w:type="dxa"/>
+            <w:vAlign w:val="center"/>
+          </w:tcPr>
+          <w:p>
+            <w:pPr>
+              <w:ind w:firstLine="0"/>
+            </w:pPr>
+            <w:r>
+              <w:rPr>
+                <w:rStyle w:val="citation-176"/>
+                <w:rFonts w:ascii="Arial" w:hAnsi="Arial" w:cs="Arial"/>
+                <w:color w:val="1F1F1F"/>
+                <w:bdr w:val="none" w:sz="0" w:space="0" w:color="auto" w:frame="1"/>
+              </w:rPr>
+              <w:t>Desacoplamiento: Permite que distintos integrantes del equipo trabajen, prueben y desplieguen servicios de manera paralela e independiente</w:t>
+            </w:r>
+            <w:r>
+              <w:rPr>
+                <w:rStyle w:val="citation-176"/>
+                <w:rFonts w:ascii="Arial" w:hAnsi="Arial" w:cs="Arial"/>
+                <w:color w:val="444746"/>
+                <w:bdr w:val="none" w:sz="0" w:space="0" w:color="auto" w:frame="1"/>
+                <w:vertAlign w:val="superscript"/>
+              </w:rPr>
+              <w:t>8</w:t>
+            </w:r>
+            <w:r>
+              <w:rPr>
+                <w:rFonts w:ascii="Arial" w:hAnsi="Arial" w:cs="Arial"/>
+                <w:color w:val="1F1F1F"/>
+                <w:bdr w:val="none" w:sz="0" w:space="0" w:color="auto" w:frame="1"/>
+              </w:rPr>
+              <w:t>.</w:t>
+            </w:r>
+          </w:p>
+        </w:tc>
+      </w:tr>
+    </w:tbl>
+    <w:p/>
     <w:p>
       <w:r>
         <w:rPr>
@@ -6778,6 +7533,7 @@
           <w:szCs w:val="24"/>
           <w:lang w:val="es-PE"/>
         </w:rPr>
+        <w:lastRenderedPageBreak/>
         <w:t>Preparación para la Nube:</w:t>
       </w:r>
       <w:r>
@@ -11146,7 +11902,6 @@
   <w:style w:type="character" w:default="1" w:styleId="Fuentedeprrafopredeter">
     <w:name w:val="Default Paragraph Font"/>
     <w:uiPriority w:val="1"/>
-    <w:semiHidden/>
     <w:unhideWhenUsed/>
   </w:style>
   <w:style w:type="table" w:default="1" w:styleId="Tablanormal">
@@ -12231,6 +12986,57 @@
       <w14:ligatures w14:val="none"/>
     </w:rPr>
   </w:style>
+  <w:style w:type="character" w:styleId="Textoennegrita">
+    <w:name w:val="Strong"/>
+    <w:basedOn w:val="Fuentedeprrafopredeter"/>
+    <w:uiPriority w:val="22"/>
+    <w:qFormat/>
+    <w:rsid w:val="00424510"/>
+    <w:rPr>
+      <w:b/>
+      <w:bCs/>
+    </w:rPr>
+  </w:style>
+  <w:style w:type="character" w:customStyle="1" w:styleId="citation-183">
+    <w:name w:val="citation-183"/>
+    <w:basedOn w:val="Fuentedeprrafopredeter"/>
+    <w:rsid w:val="00424510"/>
+  </w:style>
+  <w:style w:type="character" w:customStyle="1" w:styleId="citation-182">
+    <w:name w:val="citation-182"/>
+    <w:basedOn w:val="Fuentedeprrafopredeter"/>
+    <w:rsid w:val="00424510"/>
+  </w:style>
+  <w:style w:type="character" w:customStyle="1" w:styleId="citation-181">
+    <w:name w:val="citation-181"/>
+    <w:basedOn w:val="Fuentedeprrafopredeter"/>
+    <w:rsid w:val="00424510"/>
+  </w:style>
+  <w:style w:type="character" w:customStyle="1" w:styleId="citation-180">
+    <w:name w:val="citation-180"/>
+    <w:basedOn w:val="Fuentedeprrafopredeter"/>
+    <w:rsid w:val="00424510"/>
+  </w:style>
+  <w:style w:type="character" w:customStyle="1" w:styleId="citation-179">
+    <w:name w:val="citation-179"/>
+    <w:basedOn w:val="Fuentedeprrafopredeter"/>
+    <w:rsid w:val="00424510"/>
+  </w:style>
+  <w:style w:type="character" w:customStyle="1" w:styleId="citation-178">
+    <w:name w:val="citation-178"/>
+    <w:basedOn w:val="Fuentedeprrafopredeter"/>
+    <w:rsid w:val="00424510"/>
+  </w:style>
+  <w:style w:type="character" w:customStyle="1" w:styleId="citation-177">
+    <w:name w:val="citation-177"/>
+    <w:basedOn w:val="Fuentedeprrafopredeter"/>
+    <w:rsid w:val="00424510"/>
+  </w:style>
+  <w:style w:type="character" w:customStyle="1" w:styleId="citation-176">
+    <w:name w:val="citation-176"/>
+    <w:basedOn w:val="Fuentedeprrafopredeter"/>
+    <w:rsid w:val="00424510"/>
+  </w:style>
 </w:styles>
 </file>
 

</xml_diff>